<commit_message>
75 % of the Control Unit is finished Modified some signals in the design
</commit_message>
<xml_diff>
--- a/Instructions' Design/Instruction Format.docx
+++ b/Instructions' Design/Instruction Format.docx
@@ -16,6 +16,7 @@
           <w:docPartUnique/>
         </w:docPartObj>
       </w:sdtPr>
+      <w:sdtEndPr/>
       <w:sdtContent>
         <w:p>
           <w:pPr>
@@ -365,6 +366,7 @@
             <w:dataBinding w:prefixMappings="xmlns:ns0='http://purl.org/dc/elements/1.1/' xmlns:ns1='http://schemas.openxmlformats.org/package/2006/metadata/core-properties' " w:xpath="/ns1:coreProperties[1]/ns0:title[1]" w:storeItemID="{6C3C8BC8-F283-45AE-878A-BAB7291924A1}"/>
             <w:text/>
           </w:sdtPr>
+          <w:sdtEndPr/>
           <w:sdtContent>
             <w:p>
               <w:pPr>
@@ -900,18 +902,8 @@
                     <w:sz w:val="32"/>
                     <w:szCs w:val="32"/>
                   </w:rPr>
-                  <w:t xml:space="preserve">Mostafa Mohamed Ahmed </w:t>
+                  <w:t>Mostafa Mohamed Ahmed Elgendy</w:t>
                 </w:r>
-                <w:proofErr w:type="spellStart"/>
-                <w:r>
-                  <w:rPr>
-                    <w:rFonts w:cstheme="minorHAnsi"/>
-                    <w:sz w:val="32"/>
-                    <w:szCs w:val="32"/>
-                  </w:rPr>
-                  <w:t>Elgendy</w:t>
-                </w:r>
-                <w:proofErr w:type="spellEnd"/>
               </w:p>
             </w:tc>
             <w:tc>
@@ -993,29 +985,7 @@
               <w:sz w:val="32"/>
               <w:szCs w:val="32"/>
             </w:rPr>
-            <w:t>January</w:t>
-          </w:r>
-          <w:r>
-            <w:rPr>
-              <w:rFonts w:cstheme="minorHAnsi"/>
-              <w:b/>
-              <w:bCs/>
-              <w:color w:val="4472C4" w:themeColor="accent1"/>
-              <w:sz w:val="32"/>
-              <w:szCs w:val="32"/>
-            </w:rPr>
-            <w:t xml:space="preserve">, </w:t>
-          </w:r>
-          <w:r>
-            <w:rPr>
-              <w:rFonts w:cstheme="minorHAnsi"/>
-              <w:b/>
-              <w:bCs/>
-              <w:color w:val="4472C4" w:themeColor="accent1"/>
-              <w:sz w:val="32"/>
-              <w:szCs w:val="32"/>
-            </w:rPr>
-            <w:t>2022</w:t>
+            <w:t>January, 2022</w:t>
           </w:r>
         </w:p>
       </w:sdtContent>
@@ -1032,7 +1002,6 @@
           <w:szCs w:val="32"/>
         </w:rPr>
       </w:pPr>
-      <w:proofErr w:type="gramStart"/>
       <w:r>
         <w:rPr>
           <w:rFonts w:ascii="Arial" w:eastAsia="Times New Roman" w:hAnsi="Arial" w:cs="Arial"/>
@@ -1045,18 +1014,6 @@
         <w:lastRenderedPageBreak/>
         <w:t>Instruction</w:t>
       </w:r>
-      <w:r>
-        <w:rPr>
-          <w:rFonts w:ascii="Arial" w:eastAsia="Times New Roman" w:hAnsi="Arial" w:cs="Arial"/>
-          <w:b/>
-          <w:bCs/>
-          <w:color w:val="000000"/>
-          <w:sz w:val="32"/>
-          <w:szCs w:val="32"/>
-        </w:rPr>
-        <w:t>s</w:t>
-      </w:r>
-      <w:proofErr w:type="gramEnd"/>
       <w:r>
         <w:rPr>
           <w:rFonts w:ascii="Arial" w:eastAsia="Times New Roman" w:hAnsi="Arial" w:cs="Arial"/>
@@ -2789,25 +2746,14 @@
           <w:szCs w:val="28"/>
         </w:rPr>
       </w:pPr>
-      <w:proofErr w:type="spellStart"/>
-      <w:r>
-        <w:rPr>
-          <w:rFonts w:ascii="Arial" w:eastAsia="Times New Roman" w:hAnsi="Arial" w:cs="Arial"/>
-          <w:color w:val="000000"/>
-          <w:sz w:val="28"/>
-          <w:szCs w:val="28"/>
-        </w:rPr>
-        <w:t>Instr</w:t>
-      </w:r>
-      <w:proofErr w:type="spellEnd"/>
-      <w:r>
-        <w:rPr>
-          <w:rFonts w:ascii="Arial" w:eastAsia="Times New Roman" w:hAnsi="Arial" w:cs="Arial"/>
-          <w:color w:val="000000"/>
-          <w:sz w:val="28"/>
-          <w:szCs w:val="28"/>
-        </w:rPr>
-        <w:t xml:space="preserve"> [25:23] = Index </w:t>
+      <w:r>
+        <w:rPr>
+          <w:rFonts w:ascii="Arial" w:eastAsia="Times New Roman" w:hAnsi="Arial" w:cs="Arial"/>
+          <w:color w:val="000000"/>
+          <w:sz w:val="28"/>
+          <w:szCs w:val="28"/>
+        </w:rPr>
+        <w:t xml:space="preserve">Instr [25:23] = Index </w:t>
       </w:r>
     </w:p>
     <w:p>
@@ -5166,7 +5112,6 @@
                 <w:szCs w:val="28"/>
               </w:rPr>
             </w:pPr>
-            <w:proofErr w:type="spellStart"/>
             <w:r>
               <w:rPr>
                 <w:rFonts w:ascii="Arial" w:eastAsia="Times New Roman" w:hAnsi="Arial" w:cs="Arial"/>
@@ -5187,9 +5132,8 @@
                 <w:sz w:val="28"/>
                 <w:szCs w:val="28"/>
               </w:rPr>
-              <w:t>c</w:t>
-            </w:r>
-            <w:proofErr w:type="spellEnd"/>
+              <w:t>C</w:t>
+            </w:r>
           </w:p>
         </w:tc>
         <w:tc>
@@ -6034,26 +5978,7 @@
           <w:szCs w:val="28"/>
         </w:rPr>
         <w:tab/>
-      </w:r>
-      <w:proofErr w:type="spellStart"/>
-      <w:r>
-        <w:rPr>
-          <w:rFonts w:ascii="Arial" w:eastAsia="Times New Roman" w:hAnsi="Arial" w:cs="Arial"/>
-          <w:color w:val="000000"/>
-          <w:sz w:val="28"/>
-          <w:szCs w:val="28"/>
-        </w:rPr>
-        <w:t>Instr</w:t>
-      </w:r>
-      <w:proofErr w:type="spellEnd"/>
-      <w:r>
-        <w:rPr>
-          <w:rFonts w:ascii="Arial" w:eastAsia="Times New Roman" w:hAnsi="Arial" w:cs="Arial"/>
-          <w:color w:val="000000"/>
-          <w:sz w:val="28"/>
-          <w:szCs w:val="28"/>
-        </w:rPr>
-        <w:t xml:space="preserve"> [16:1</w:t>
+        <w:t>Instr [16:1</w:t>
       </w:r>
       <w:r>
         <w:rPr>
@@ -6080,19 +6005,8 @@
           <w:sz w:val="28"/>
           <w:szCs w:val="28"/>
         </w:rPr>
-        <w:t xml:space="preserve">= </w:t>
-      </w:r>
-      <w:proofErr w:type="spellStart"/>
-      <w:r>
-        <w:rPr>
-          <w:rFonts w:ascii="Arial" w:eastAsia="Times New Roman" w:hAnsi="Arial" w:cs="Arial"/>
-          <w:color w:val="000000"/>
-          <w:sz w:val="28"/>
-          <w:szCs w:val="28"/>
-        </w:rPr>
-        <w:t>imm</w:t>
-      </w:r>
-      <w:proofErr w:type="spellEnd"/>
+        <w:t>= imm</w:t>
+      </w:r>
     </w:p>
     <w:p>
       <w:pPr>
@@ -7019,6 +6933,28 @@
     </w:p>
     <w:p>
       <w:pPr>
+        <w:spacing w:after="0" w:line="240" w:lineRule="auto"/>
+        <w:rPr>
+          <w:rFonts w:ascii="Arial" w:eastAsia="Times New Roman" w:hAnsi="Arial" w:cs="Arial"/>
+          <w:color w:val="000000"/>
+          <w:sz w:val="34"/>
+          <w:szCs w:val="34"/>
+        </w:rPr>
+      </w:pPr>
+    </w:p>
+    <w:p>
+      <w:pPr>
+        <w:spacing w:after="0" w:line="240" w:lineRule="auto"/>
+        <w:rPr>
+          <w:rFonts w:ascii="Arial" w:eastAsia="Times New Roman" w:hAnsi="Arial" w:cs="Arial"/>
+          <w:color w:val="000000"/>
+          <w:sz w:val="34"/>
+          <w:szCs w:val="34"/>
+        </w:rPr>
+      </w:pPr>
+    </w:p>
+    <w:p>
+      <w:pPr>
         <w:pStyle w:val="ListParagraph"/>
         <w:numPr>
           <w:ilvl w:val="0"/>
@@ -7043,6 +6979,7 @@
           <w:sz w:val="28"/>
           <w:szCs w:val="28"/>
         </w:rPr>
+        <w:lastRenderedPageBreak/>
         <w:t xml:space="preserve">Type </w:t>
       </w:r>
       <w:r>
@@ -7134,7 +7071,6 @@
           <w:sz w:val="28"/>
           <w:szCs w:val="28"/>
         </w:rPr>
-        <w:lastRenderedPageBreak/>
         <w:t>Instr</w:t>
       </w:r>
       <w:r>
@@ -7200,7 +7136,6 @@
           <w:szCs w:val="28"/>
         </w:rPr>
       </w:pPr>
-      <w:proofErr w:type="spellStart"/>
       <w:r>
         <w:rPr>
           <w:rFonts w:ascii="Arial" w:eastAsia="Times New Roman" w:hAnsi="Arial" w:cs="Arial"/>
@@ -7210,7 +7145,6 @@
         </w:rPr>
         <w:t>Instr</w:t>
       </w:r>
-      <w:proofErr w:type="spellEnd"/>
       <w:r>
         <w:rPr>
           <w:rFonts w:ascii="Arial" w:eastAsia="Times New Roman" w:hAnsi="Arial" w:cs="Arial"/>
@@ -7245,17 +7179,7 @@
           <w:sz w:val="28"/>
           <w:szCs w:val="28"/>
         </w:rPr>
-        <w:t xml:space="preserve">] = </w:t>
-      </w:r>
-      <w:proofErr w:type="spellStart"/>
-      <w:r>
-        <w:rPr>
-          <w:rFonts w:ascii="Arial" w:eastAsia="Times New Roman" w:hAnsi="Arial" w:cs="Arial"/>
-          <w:color w:val="000000"/>
-          <w:sz w:val="28"/>
-          <w:szCs w:val="28"/>
-        </w:rPr>
-        <w:t>Rds</w:t>
+        <w:t>] = Rds</w:t>
       </w:r>
       <w:r>
         <w:rPr>
@@ -7266,7 +7190,6 @@
         </w:rPr>
         <w:t>t</w:t>
       </w:r>
-      <w:proofErr w:type="spellEnd"/>
     </w:p>
     <w:p>
       <w:pPr>
@@ -9462,6 +9385,7 @@
           <w:sz w:val="32"/>
           <w:szCs w:val="32"/>
         </w:rPr>
+        <w:lastRenderedPageBreak/>
         <w:t xml:space="preserve">Instruction </w:t>
       </w:r>
       <w:r>
@@ -9570,7 +9494,6 @@
           <w:sz w:val="32"/>
           <w:szCs w:val="32"/>
         </w:rPr>
-        <w:lastRenderedPageBreak/>
         <mc:AlternateContent>
           <mc:Choice Requires="wps">
             <w:drawing>
@@ -11621,7 +11544,40 @@
           <w:sz w:val="32"/>
           <w:szCs w:val="32"/>
         </w:rPr>
-        <w:t>Type 2.1: instruction size [31:7]</w:t>
+        <w:t>Type 2.</w:t>
+      </w:r>
+      <w:r>
+        <w:rPr>
+          <w:rFonts w:ascii="Arial" w:eastAsia="Times New Roman" w:hAnsi="Arial" w:cs="Arial"/>
+          <w:b/>
+          <w:bCs/>
+          <w:color w:val="000000"/>
+          <w:sz w:val="32"/>
+          <w:szCs w:val="32"/>
+        </w:rPr>
+        <w:t>2</w:t>
+      </w:r>
+      <w:r>
+        <w:rPr>
+          <w:rFonts w:ascii="Arial" w:eastAsia="Times New Roman" w:hAnsi="Arial" w:cs="Arial"/>
+          <w:b/>
+          <w:bCs/>
+          <w:color w:val="000000"/>
+          <w:sz w:val="32"/>
+          <w:szCs w:val="32"/>
+        </w:rPr>
+        <w:t>0</w:t>
+      </w:r>
+      <w:r>
+        <w:rPr>
+          <w:rFonts w:ascii="Arial" w:eastAsia="Times New Roman" w:hAnsi="Arial" w:cs="Arial"/>
+          <w:b/>
+          <w:bCs/>
+          <w:color w:val="000000"/>
+          <w:sz w:val="32"/>
+          <w:szCs w:val="32"/>
+        </w:rPr>
+        <w:t>: instruction size [31:7]</w:t>
       </w:r>
     </w:p>
     <w:p>
@@ -12516,6 +12472,7 @@
           <w:sz w:val="32"/>
           <w:szCs w:val="32"/>
         </w:rPr>
+        <w:lastRenderedPageBreak/>
         <w:t>Type 3</w:t>
       </w:r>
       <w:r>
@@ -12691,7 +12648,6 @@
                 <w:sz w:val="20"/>
                 <w:szCs w:val="20"/>
               </w:rPr>
-              <w:lastRenderedPageBreak/>
               <w:t>instr [31:30]</w:t>
             </w:r>
           </w:p>

</xml_diff>